<commit_message>
Final paper edit, updated figures
</commit_message>
<xml_diff>
--- a/mHealthPaper/iPhoneAttachmentForStethoscopeRecording_FINAL.docx
+++ b/mHealthPaper/iPhoneAttachmentForStethoscopeRecording_FINAL.docx
@@ -68,12 +68,20 @@
       <w:r>
         <w:br w:type="column"/>
       </w:r>
+      <w:proofErr w:type="gramStart"/>
       <w:r>
         <w:rPr>
           <w:b/>
         </w:rPr>
         <w:lastRenderedPageBreak/>
-        <w:t>iPhone Attachment For Stethoscope Recording</w:t>
+        <w:t>iPhone</w:t>
+      </w:r>
+      <w:proofErr w:type="gramEnd"/>
+      <w:r>
+        <w:rPr>
+          <w:b/>
+        </w:rPr>
+        <w:t xml:space="preserve"> Attachment For Stethoscope Recording</w:t>
       </w:r>
     </w:p>
     <w:p>
@@ -200,8 +208,13 @@
       <w:pPr>
         <w:spacing w:line="480" w:lineRule="auto"/>
       </w:pPr>
-      <w:r>
-        <w:t xml:space="preserve">iPhone, stethoscope, audio recording, </w:t>
+      <w:proofErr w:type="gramStart"/>
+      <w:r>
+        <w:t>iPhone</w:t>
+      </w:r>
+      <w:proofErr w:type="gramEnd"/>
+      <w:r>
+        <w:t xml:space="preserve">, stethoscope, audio recording, </w:t>
       </w:r>
       <w:r>
         <w:t>3D</w:t>
@@ -210,7 +223,15 @@
         <w:t xml:space="preserve"> printing</w:t>
       </w:r>
       <w:r>
-        <w:t>, STL, Shapeways, smart</w:t>
+        <w:t xml:space="preserve">, STL, </w:t>
+      </w:r>
+      <w:proofErr w:type="spellStart"/>
+      <w:r>
+        <w:t>Shapeways</w:t>
+      </w:r>
+      <w:proofErr w:type="spellEnd"/>
+      <w:r>
+        <w:t>, smart</w:t>
       </w:r>
       <w:r>
         <w:t>phone</w:t>
@@ -240,7 +261,10 @@
         <w:spacing w:line="480" w:lineRule="auto"/>
       </w:pPr>
       <w:r>
-        <w:t xml:space="preserve">The following is in some ways more of a “how to” than a laboratory procedure; this is worth noting for two reasons. First, </w:t>
+        <w:t xml:space="preserve">The following is </w:t>
+      </w:r>
+      <w:r>
+        <w:t xml:space="preserve">more of a “how to” than a laboratory procedure; this is worth noting for two reasons. First, </w:t>
       </w:r>
       <w:r>
         <w:t>3D</w:t>
@@ -273,10 +297,19 @@
         <w:t xml:space="preserve"> minimal preparation for use. Second,</w:t>
       </w:r>
       <w:r>
-        <w:t xml:space="preserve"> I am a </w:t>
-      </w:r>
-      <w:r>
-        <w:t xml:space="preserve">visual artist and this device is born out of </w:t>
+        <w:t xml:space="preserve"> I am trained and work as a</w:t>
+      </w:r>
+      <w:r>
+        <w:t xml:space="preserve"> </w:t>
+      </w:r>
+      <w:r>
+        <w:t>visual artist</w:t>
+      </w:r>
+      <w:r>
+        <w:t>, and t</w:t>
+      </w:r>
+      <w:r>
+        <w:t xml:space="preserve">his device is born out of </w:t>
       </w:r>
       <w:r>
         <w:t>my creative research</w:t>
@@ -359,7 +392,16 @@
         <w:t xml:space="preserve">standard </w:t>
       </w:r>
       <w:r>
-        <w:t>1/4” ID</w:t>
+        <w:t xml:space="preserve">3/16 – </w:t>
+      </w:r>
+      <w:r>
+        <w:t xml:space="preserve">1/4” </w:t>
+      </w:r>
+      <w:r>
+        <w:t xml:space="preserve">(4.75 – 6.3mm) </w:t>
+      </w:r>
+      <w:r>
+        <w:t>ID</w:t>
       </w:r>
       <w:r>
         <w:t xml:space="preserve"> tubing</w:t>
@@ -393,7 +435,19 @@
         <w:t xml:space="preserve">, </w:t>
       </w:r>
       <w:r>
-        <w:t>3/8” OD, 1/4” ID</w:t>
+        <w:t xml:space="preserve">3/8” OD, </w:t>
+      </w:r>
+      <w:r>
+        <w:t xml:space="preserve">3/16 – </w:t>
+      </w:r>
+      <w:r>
+        <w:t xml:space="preserve">1/4” </w:t>
+      </w:r>
+      <w:r>
+        <w:t xml:space="preserve">(4.75 – 6.3mm) </w:t>
+      </w:r>
+      <w:r>
+        <w:t>ID</w:t>
       </w:r>
       <w:r>
         <w:t>, at least 6” long</w:t>
@@ -449,8 +503,13 @@
         </w:numPr>
         <w:spacing w:line="480" w:lineRule="auto"/>
       </w:pPr>
-      <w:r>
-        <w:t>iPhone generation 4, 4S, or 5</w:t>
+      <w:proofErr w:type="gramStart"/>
+      <w:r>
+        <w:t>iPhone</w:t>
+      </w:r>
+      <w:proofErr w:type="gramEnd"/>
+      <w:r>
+        <w:t xml:space="preserve"> generation 4, 4S, or 5</w:t>
       </w:r>
     </w:p>
     <w:p>
@@ -514,7 +573,15 @@
         <w:t>of these</w:t>
       </w:r>
       <w:r>
-        <w:t xml:space="preserve"> instructions describe printing the attachment using the service Shapeways; if a </w:t>
+        <w:t xml:space="preserve"> instructions describe printing the attachment using the service </w:t>
+      </w:r>
+      <w:proofErr w:type="spellStart"/>
+      <w:r>
+        <w:t>Shapeways</w:t>
+      </w:r>
+      <w:proofErr w:type="spellEnd"/>
+      <w:r>
+        <w:t xml:space="preserve">; if a </w:t>
       </w:r>
       <w:r>
         <w:t>3D</w:t>
@@ -570,8 +637,16 @@
         <w:rPr>
           <w:b/>
         </w:rPr>
-        <w:t xml:space="preserve"> Printing The Attachment Using Shapeways</w:t>
-      </w:r>
+        <w:t xml:space="preserve"> Printing The Attachment Using </w:t>
+      </w:r>
+      <w:proofErr w:type="spellStart"/>
+      <w:r>
+        <w:rPr>
+          <w:b/>
+        </w:rPr>
+        <w:t>Shapeways</w:t>
+      </w:r>
+      <w:proofErr w:type="spellEnd"/>
       <w:r>
         <w:rPr>
           <w:b/>
@@ -718,7 +793,15 @@
         <w:spacing w:line="480" w:lineRule="auto"/>
       </w:pPr>
       <w:r>
-        <w:t xml:space="preserve">Visit the project’s GitHub repository: </w:t>
+        <w:t xml:space="preserve">Visit the project’s </w:t>
+      </w:r>
+      <w:proofErr w:type="spellStart"/>
+      <w:r>
+        <w:t>GitHub</w:t>
+      </w:r>
+      <w:proofErr w:type="spellEnd"/>
+      <w:r>
+        <w:t xml:space="preserve"> repository: </w:t>
       </w:r>
       <w:hyperlink r:id="rId7" w:history="1">
         <w:r>
@@ -834,7 +917,10 @@
         <w:spacing w:line="480" w:lineRule="auto"/>
       </w:pPr>
       <w:r>
-        <w:t>Cut the stethoscope tubing using a sharp knife or scissors below the fork to form a single tube</w:t>
+        <w:t>Cut one section of</w:t>
+      </w:r>
+      <w:r>
+        <w:t xml:space="preserve"> stethoscope tubing using a sharp knife or scissors below the fork to form a single tube</w:t>
       </w:r>
       <w:r>
         <w:t>. Length is variable but 15” (38cm) is comfortable without being too long.</w:t>
@@ -850,21 +936,31 @@
         <w:spacing w:line="480" w:lineRule="auto"/>
       </w:pPr>
       <w:r>
-        <w:t>If desired, an optional Y-shaped splitter can be used to simultaneously monitor the sound through normal stethoscope earpieces. If doing so, another two more lengths of tubing are required.</w:t>
-      </w:r>
-    </w:p>
-    <w:p>
-      <w:pPr>
-        <w:spacing w:line="480" w:lineRule="auto"/>
-        <w:rPr>
-          <w:b/>
-        </w:rPr>
-      </w:pPr>
-      <w:r>
-        <w:rPr>
-          <w:b/>
-        </w:rPr>
-        <w:t>3.3. A</w:t>
+        <w:t>If desired, an optional Y-shaped splitter can be used to simultaneously monitor the sound through normal stethoscope earpieces. If doing so, another two more</w:t>
+      </w:r>
+      <w:r>
+        <w:t xml:space="preserve"> lengths of tubing are required; their length should be determined by comfort.</w:t>
+      </w:r>
+    </w:p>
+    <w:p>
+      <w:pPr>
+        <w:spacing w:line="480" w:lineRule="auto"/>
+        <w:rPr>
+          <w:b/>
+        </w:rPr>
+      </w:pPr>
+      <w:r>
+        <w:rPr>
+          <w:b/>
+        </w:rPr>
+        <w:t xml:space="preserve">3.3. </w:t>
+      </w:r>
+      <w:proofErr w:type="gramStart"/>
+      <w:r>
+        <w:rPr>
+          <w:b/>
+        </w:rPr>
+        <w:t>A</w:t>
       </w:r>
       <w:r>
         <w:rPr>
@@ -876,7 +972,14 @@
         <w:rPr>
           <w:b/>
         </w:rPr>
-        <w:t>semble the Attachment</w:t>
+        <w:t>semble</w:t>
+      </w:r>
+      <w:proofErr w:type="gramEnd"/>
+      <w:r>
+        <w:rPr>
+          <w:b/>
+        </w:rPr>
+        <w:t xml:space="preserve"> the Attachment</w:t>
       </w:r>
     </w:p>
     <w:p>
@@ -1003,7 +1106,13 @@
         <w:spacing w:line="480" w:lineRule="auto"/>
       </w:pPr>
       <w:r>
-        <w:t>Press record and test the stethoscope; depending on your app’s sensitivity settings, loud sounds should be very clearly picked up</w:t>
+        <w:t xml:space="preserve">Press record and test the stethoscope; depending on your app’s sensitivity settings, loud sounds </w:t>
+      </w:r>
+      <w:r>
+        <w:t xml:space="preserve">such as tapping the stethoscope head </w:t>
+      </w:r>
+      <w:r>
+        <w:t>should be very clearly picked up</w:t>
       </w:r>
       <w:r>
         <w:t xml:space="preserve"> by the microphone</w:t>
@@ -1047,7 +1156,19 @@
         <w:spacing w:line="480" w:lineRule="auto"/>
       </w:pPr>
       <w:r>
-        <w:t>The design of the attachment’s barb allows for some variation in the dimensions of the tubing: any tube approximately 1/4" inside diameter will fit.</w:t>
+        <w:t xml:space="preserve">The design of the attachment’s barb allows for some variation in the dimensions of the tubing: any tube approximately </w:t>
+      </w:r>
+      <w:r>
+        <w:t xml:space="preserve">3/16 – </w:t>
+      </w:r>
+      <w:r>
+        <w:t xml:space="preserve">1/4" </w:t>
+      </w:r>
+      <w:r>
+        <w:t xml:space="preserve">(4.75 – 6.3mm) </w:t>
+      </w:r>
+      <w:r>
+        <w:t>inside diameter will fit.</w:t>
       </w:r>
     </w:p>
     <w:p>
@@ -1059,8 +1180,13 @@
         </w:numPr>
         <w:spacing w:line="480" w:lineRule="auto"/>
       </w:pPr>
-      <w:r>
-        <w:t>Shapeways’ “Strong and Flexible” material is laser-sintered nylon plastic, resulting in prints that are very</w:t>
+      <w:proofErr w:type="spellStart"/>
+      <w:r>
+        <w:t>Shapeways</w:t>
+      </w:r>
+      <w:proofErr w:type="spellEnd"/>
+      <w:r>
+        <w:t>’ “Strong and Flexible” material is laser-sintered nylon plastic, resulting in prints that are very</w:t>
       </w:r>
       <w:r>
         <w:t xml:space="preserve"> strong with some flexibility. Printed parts</w:t>
@@ -1092,29 +1218,47 @@
         </w:numPr>
         <w:spacing w:line="480" w:lineRule="auto"/>
       </w:pPr>
-      <w:r>
-        <w:t xml:space="preserve">While Shapeways offers a variety </w:t>
+      <w:proofErr w:type="spellStart"/>
+      <w:r>
+        <w:t>Shapeways</w:t>
+      </w:r>
+      <w:proofErr w:type="spellEnd"/>
+      <w:r>
+        <w:t xml:space="preserve"> offers a variety </w:t>
       </w:r>
       <w:r>
         <w:t>of other materials for printing</w:t>
       </w:r>
       <w:r>
-        <w:t>,</w:t>
-      </w:r>
-      <w:r>
-        <w:t xml:space="preserve"> if you would like to experiment with different</w:t>
+        <w:t>. I</w:t>
+      </w:r>
+      <w:r>
+        <w:t>f you would like to experiment with different</w:t>
       </w:r>
       <w:r>
         <w:t xml:space="preserve"> materials</w:t>
       </w:r>
       <w:r>
-        <w:t xml:space="preserve"> please see the GitHub link to download</w:t>
-      </w:r>
-      <w:r>
-        <w:t xml:space="preserve"> and </w:t>
-      </w:r>
-      <w:r>
-        <w:t>print your own (see Note 3)</w:t>
+        <w:t xml:space="preserve"> </w:t>
+      </w:r>
+      <w:r>
+        <w:t xml:space="preserve">than the default laser-sintered nylon, you will need to download the source files from </w:t>
+      </w:r>
+      <w:proofErr w:type="spellStart"/>
+      <w:r>
+        <w:t>GitHub</w:t>
+      </w:r>
+      <w:proofErr w:type="spellEnd"/>
+      <w:r>
+        <w:t xml:space="preserve"> and upload them to </w:t>
+      </w:r>
+      <w:proofErr w:type="spellStart"/>
+      <w:r>
+        <w:t>Shapeways</w:t>
+      </w:r>
+      <w:proofErr w:type="spellEnd"/>
+      <w:r>
+        <w:t>.</w:t>
       </w:r>
     </w:p>
     <w:p>
@@ -1139,7 +1283,21 @@
         <w:t xml:space="preserve">output </w:t>
       </w:r>
       <w:r>
-        <w:t>material, specific settings may be required for a high-quality and durable print. For Fused Deposition Modeling (FDM) printing like the MakerBot, shrinkage may require re-engineering the model based on trial and error. Such considerations are not needed for laser-sintered nylon.</w:t>
+        <w:t xml:space="preserve">material, specific settings may be required for a high-quality and durable print. For Fused Deposition Modeling (FDM) printing like the </w:t>
+      </w:r>
+      <w:proofErr w:type="spellStart"/>
+      <w:r>
+        <w:t>MakerBot</w:t>
+      </w:r>
+      <w:proofErr w:type="spellEnd"/>
+      <w:r>
+        <w:t xml:space="preserve">, shrinkage may </w:t>
+      </w:r>
+      <w:r>
+        <w:t xml:space="preserve">also </w:t>
+      </w:r>
+      <w:r>
+        <w:t>require re-engineering the model based on trial and error. Such considerations are not needed for laser-sintered nylon.</w:t>
       </w:r>
       <w:r>
         <w:t xml:space="preserve"> </w:t>
@@ -1182,7 +1340,15 @@
         <w:t xml:space="preserve">n alternative design, available </w:t>
       </w:r>
       <w:r>
-        <w:t>on the GitHub repository, simply</w:t>
+        <w:t xml:space="preserve">on the </w:t>
+      </w:r>
+      <w:proofErr w:type="spellStart"/>
+      <w:r>
+        <w:t>GitHub</w:t>
+      </w:r>
+      <w:proofErr w:type="spellEnd"/>
+      <w:r>
+        <w:t xml:space="preserve"> repository, simply</w:t>
       </w:r>
       <w:r>
         <w:t xml:space="preserve"> has a hole in the bottom of the attachment for inserting the tubing. This is less sturdy but very easy to di</w:t>
@@ -1213,7 +1379,23 @@
         <w:t>essure-fit to the phone’s body. A</w:t>
       </w:r>
       <w:r>
-        <w:t>ttachments printed using Shapeways’ laser-sintered nylon and MakerBot-printed ABS plastic both left no scratches on the phone’s surface, even at a tight fit and many installations/removals.</w:t>
+        <w:t xml:space="preserve">ttachments printed using </w:t>
+      </w:r>
+      <w:proofErr w:type="spellStart"/>
+      <w:r>
+        <w:t>Shapeways</w:t>
+      </w:r>
+      <w:proofErr w:type="spellEnd"/>
+      <w:r>
+        <w:t xml:space="preserve">’ laser-sintered nylon and </w:t>
+      </w:r>
+      <w:proofErr w:type="spellStart"/>
+      <w:r>
+        <w:t>MakerBot</w:t>
+      </w:r>
+      <w:proofErr w:type="spellEnd"/>
+      <w:r>
+        <w:t>-printed ABS plastic both left no scratches on the phone’s surface, even at a tight fit and many installations/removals.</w:t>
       </w:r>
       <w:r>
         <w:t xml:space="preserve"> However, use at your own risk.</w:t>
@@ -1281,7 +1463,15 @@
         <w:t xml:space="preserve"> apps</w:t>
       </w:r>
       <w:r>
-        <w:t xml:space="preserve"> can be set to auto-upload to Dropbox and similar cloud services.</w:t>
+        <w:t xml:space="preserve"> can be set to auto-upload to </w:t>
+      </w:r>
+      <w:proofErr w:type="spellStart"/>
+      <w:r>
+        <w:t>Dropbox</w:t>
+      </w:r>
+      <w:proofErr w:type="spellEnd"/>
+      <w:r>
+        <w:t xml:space="preserve"> and similar cloud services.</w:t>
       </w:r>
     </w:p>
     <w:p>
@@ -1462,7 +1652,19 @@
         <w:t>Fig. 1. The complete</w:t>
       </w:r>
       <w:r>
-        <w:t>d iPhone stethoscope attachment, printed using laser-sintered nylon.</w:t>
+        <w:t xml:space="preserve">d </w:t>
+      </w:r>
+      <w:r>
+        <w:t>iPhone stethoscope attachment, 3D-p</w:t>
+      </w:r>
+      <w:r>
+        <w:t xml:space="preserve">rinted </w:t>
+      </w:r>
+      <w:r>
+        <w:t>in</w:t>
+      </w:r>
+      <w:r>
+        <w:t xml:space="preserve"> laser-sintered nylon.</w:t>
       </w:r>
     </w:p>
     <w:p>
@@ -1503,13 +1705,34 @@
         <w:t>Fig. 3</w:t>
       </w:r>
       <w:r>
-        <w:t>. Waveform of a recording of a human heartbeat</w:t>
+        <w:t>. Waveform of a</w:t>
+      </w:r>
+      <w:r>
+        <w:t>n audio</w:t>
+      </w:r>
+      <w:r>
+        <w:t xml:space="preserve"> recording of a human heartbeat</w:t>
       </w:r>
       <w:r>
         <w:t xml:space="preserve"> with a low-pass filter applied</w:t>
       </w:r>
       <w:r>
-        <w:t>; while the low-frequency audio may be difficult to hear, the beat is clearly visible</w:t>
+        <w:t xml:space="preserve">; while the low-frequency </w:t>
+      </w:r>
+      <w:r>
+        <w:t>sounds</w:t>
+      </w:r>
+      <w:r>
+        <w:t xml:space="preserve"> may be difficult to hear, the </w:t>
+      </w:r>
+      <w:r>
+        <w:t>heart</w:t>
+      </w:r>
+      <w:r>
+        <w:t>beat is clearly visible</w:t>
+      </w:r>
+      <w:r>
+        <w:t>.</w:t>
       </w:r>
     </w:p>
     <w:p>
@@ -2603,6 +2826,7 @@
   <w:style w:type="character" w:default="1" w:styleId="DefaultParagraphFont">
     <w:name w:val="Default Paragraph Font"/>
     <w:uiPriority w:val="1"/>
+    <w:semiHidden/>
     <w:unhideWhenUsed/>
   </w:style>
   <w:style w:type="table" w:default="1" w:styleId="TableNormal">
@@ -2835,6 +3059,7 @@
   <w:style w:type="character" w:default="1" w:styleId="DefaultParagraphFont">
     <w:name w:val="Default Paragraph Font"/>
     <w:uiPriority w:val="1"/>
+    <w:semiHidden/>
     <w:unhideWhenUsed/>
   </w:style>
   <w:style w:type="table" w:default="1" w:styleId="TableNormal">

</xml_diff>